<commit_message>
versiones publicables de protocolos con correcciones de salazarna.
</commit_message>
<xml_diff>
--- a/Protocolos/2021-protocolo-cen-solar-modelo_v1.docx
+++ b/Protocolos/2021-protocolo-cen-solar-modelo_v1.docx
@@ -406,7 +406,7 @@
           <w:noProof/>
         </w:rPr>
         <w:drawing>
-          <wp:inline distT="0" distB="0" distL="0" distR="0" wp14:anchorId="6799AB90" wp14:editId="0D579360">
+          <wp:inline distT="0" distB="0" distL="0" distR="0" wp14:anchorId="53AA2A88" wp14:editId="422E8B68">
             <wp:extent cx="5334000" cy="2021758"/>
             <wp:effectExtent l="0" t="0" r="0" b="0"/>
             <wp:docPr id="23" name="Picture" descr="Diagrama adaptado de Lave et al. (2014) [6]."/>
@@ -1135,7 +1135,7 @@
         </w:numPr>
       </w:pPr>
       <w:r>
-        <w:t>Ancho Fila Paneles: Ancho de las filas de paneles fotovoltaicos en el plano 2D considerado en unidades de metros (e.g., 1P, 2P, 4L).</w:t>
+        <w:t>Ancho Fila Paneles: Ancho de las filas de paneles fotovoltaicos en el plano 2D considerado en unidades de metros (por ejemplo, 1P, 2P, 4L).</w:t>
       </w:r>
     </w:p>
     <w:p>
@@ -1160,14 +1160,14 @@
           <w:i/>
           <w:iCs/>
         </w:rPr>
-        <w:t>Sandia National</w:t>
+        <w:t>Sandia N</w:t>
       </w:r>
       <w:r>
         <w:rPr>
           <w:i/>
           <w:iCs/>
         </w:rPr>
-        <w:t xml:space="preserve"> Laboratories</w:t>
+        <w:t>ational Laboratories</w:t>
       </w:r>
       <w:r>
         <w:t xml:space="preserve"> (SNL) y </w:t>
@@ -1188,10 +1188,10 @@
         <w:pStyle w:val="Textoindependiente"/>
       </w:pPr>
       <w:r>
-        <w:t>Para el mo</w:t>
-      </w:r>
-      <w:r>
-        <w:t xml:space="preserve">delamiento de los inversores con el método </w:t>
+        <w:t>Par</w:t>
+      </w:r>
+      <w:r>
+        <w:t xml:space="preserve">a el modelamiento de los inversores con el método </w:t>
       </w:r>
       <w:r>
         <w:rPr>
@@ -1318,10 +1318,10 @@
         </m:sSub>
       </m:oMath>
       <w:r>
-        <w:t xml:space="preserve"> Nominal: Voltaje DC al que se alcanz</w:t>
-      </w:r>
-      <w:r>
-        <w:t>a la Potencia AC nominal con la entrada de Potencia DC en V.</w:t>
+        <w:t xml:space="preserve"> Nominal: Voltaje DC al que se</w:t>
+      </w:r>
+      <w:r>
+        <w:t xml:space="preserve"> alcanza la Potencia AC nominal con la entrada de Potencia DC en V.</w:t>
       </w:r>
     </w:p>
     <w:p>
@@ -1752,7 +1752,7 @@
         </w:numPr>
       </w:pPr>
       <w:r>
-        <w:t>Porcentaje Entradas: Fracción de potencia manejada por cada entrada (e.g., 1/Número de Entradas o 1/Número MPPT).</w:t>
+        <w:t>Porcentaje Entradas: Fracción de potencia manejada por cada entrada (por ejemplo, 1/Número de Entradas o 1/Número MPPT).</w:t>
       </w:r>
     </w:p>
     <w:p>
@@ -1764,10 +1764,10 @@
         </w:numPr>
       </w:pPr>
       <w:r>
-        <w:t xml:space="preserve">Número de Inversores: Cantidad de </w:t>
-      </w:r>
-      <w:r>
-        <w:t>inversores con configuración eléctrica exactamente igual a la definida.</w:t>
+        <w:t>Número de Inversores: Canti</w:t>
+      </w:r>
+      <w:r>
+        <w:t>dad de inversores con configuración eléctrica exactamente igual a la definida.</w:t>
       </w:r>
     </w:p>
     <w:p>
@@ -1805,10 +1805,10 @@
         </w:numPr>
       </w:pPr>
       <w:r>
-        <w:t>Azimutal: Ángulo azimutal en grados decimales (Norte = 0, Sur = 180, Este = 90, Oeste = 270). Para múltiples subarrays, separe los valores con una</w:t>
-      </w:r>
-      <w:r>
-        <w:t xml:space="preserve"> coma de manera ordenada (también aplica si el azimutal es el mismo).</w:t>
+        <w:t xml:space="preserve">Azimutal: Ángulo azimutal en grados decimales (Norte = 0, Sur = 180, Este = 90, Oeste = 270). Para múltiples subarrays, separe los valores </w:t>
+      </w:r>
+      <w:r>
+        <w:t>con una coma de manera ordenada (también aplica si el azimutal es el mismo).</w:t>
       </w:r>
     </w:p>
     <w:p>
@@ -1820,10 +1820,10 @@
         </w:numPr>
       </w:pPr>
       <w:r>
-        <w:t>Elevación: Ángulos de inclinación desde la horizontal en grados decimales. Para múltiples subarrays, separe los valores con una coma de manera ordenada (también aplica si la elevación es</w:t>
-      </w:r>
-      <w:r>
-        <w:t xml:space="preserve"> la misma).</w:t>
+        <w:t>Elevación: Ángulos de inclinación desde la horizontal en grados decimales. Para múltiples subarrays, separe los valores con una coma de manera ordenada (también aplica si la eleva</w:t>
+      </w:r>
+      <w:r>
+        <w:t>ción es la misma).</w:t>
       </w:r>
     </w:p>
     <w:p>
@@ -1949,10 +1949,10 @@
           <w:noProof/>
         </w:rPr>
         <w:drawing>
-          <wp:inline distT="0" distB="0" distL="0" distR="0" wp14:anchorId="73BD8F1B" wp14:editId="4A27F8B7">
+          <wp:inline distT="0" distB="0" distL="0" distR="0" wp14:anchorId="0EA6F31F" wp14:editId="35C993AD">
             <wp:extent cx="4139184" cy="1737360"/>
             <wp:effectExtent l="0" t="0" r="0" b="0"/>
-            <wp:docPr id="32" name="Picture" descr="Descripción de los parámetros para la definición de un sistema a un eje."/>
+            <wp:docPr id="32" name="Picture" descr="Descripción de los parámetros para la definición de un sistema a un eje. Diagrama adaptado de [7]."/>
             <wp:cNvGraphicFramePr/>
             <a:graphic xmlns:a="http://schemas.openxmlformats.org/drawingml/2006/main">
               <a:graphicData uri="http://schemas.openxmlformats.org/drawingml/2006/picture">
@@ -1996,7 +1996,10 @@
         <w:pStyle w:val="ImageCaption"/>
       </w:pPr>
       <w:r>
-        <w:t>Descripción de los parámetros para la definición de un sistema a un eje.</w:t>
+        <w:t>Descripción de los parámetros para la definición de un sistema a un eje. Diagrama adaptado de [</w:t>
+      </w:r>
+      <w:r>
+        <w:t>7].</w:t>
       </w:r>
     </w:p>
     <w:p>
@@ -2016,10 +2019,7 @@
         <w:pStyle w:val="FirstParagraph"/>
       </w:pPr>
       <w:r>
-        <w:t>Para estimar</w:t>
-      </w:r>
-      <w:r>
-        <w:t xml:space="preserve"> la producción DC se recomienda la utilización de un modelo de circuito equivalente que modele la curva </w:t>
+        <w:t xml:space="preserve">Para estimar la producción DC se recomienda la utilización de un modelo de circuito equivalente que modele la curva </w:t>
       </w:r>
       <w:r>
         <w:rPr>
@@ -2037,10 +2037,10 @@
         <w:pStyle w:val="Textoindependiente"/>
       </w:pPr>
       <w:r>
-        <w:t xml:space="preserve">El circuito equivalente modela el comportamiento eléctrico </w:t>
-      </w:r>
-      <w:r>
-        <w:t>de una celda solar fotovoltaica descrito de la siguiente manera:</w:t>
+        <w:t>El circuito equivalente modela el</w:t>
+      </w:r>
+      <w:r>
+        <w:t xml:space="preserve"> comportamiento eléctrico de una celda solar fotovoltaica descrito de la siguiente manera:</w:t>
       </w:r>
     </w:p>
     <w:p>
@@ -2476,7 +2476,11 @@
         </m:sSub>
       </m:oMath>
       <w:r>
-        <w:t xml:space="preserve"> que limita el flujo de corriente causada por defectos de manufactura y la resistencia en serie </w:t>
+        <w:t xml:space="preserve"> que limita el flujo de corriente causada por defectos de </w:t>
+      </w:r>
+      <w:r>
+        <w:lastRenderedPageBreak/>
+        <w:t xml:space="preserve">manufactura y la resistencia en serie </w:t>
       </w:r>
       <m:oMath>
         <m:sSub>
@@ -2516,7 +2520,6 @@
       <w:bookmarkStart w:id="12" w:name="modelo-ac"/>
       <w:bookmarkEnd w:id="11"/>
       <w:r>
-        <w:lastRenderedPageBreak/>
         <w:t>Modelo AC</w:t>
       </w:r>
     </w:p>
@@ -3539,7 +3542,7 @@
         <w:t>De acuerdo con Sme</w:t>
       </w:r>
       <w:r>
-        <w:t>ts et al. (2016) [7], la principal cualidad del modelo de SNL es que toma en cuenta las fuentes que causan una no linealidad entre la potencia DC y AC para un voltaje DC dado. De esta manera se consigue una eficienta variable del sistema, lo cual es más ac</w:t>
+        <w:t>ts et al. (2016) [8], la principal cualidad del modelo de SNL es que toma en cuenta las fuentes que causan una no linealidad entre la potencia DC y AC para un voltaje DC dado. De esta manera se consigue una eficienta variable del sistema, lo cual es más ac</w:t>
       </w:r>
       <w:r>
         <w:t>ertado que asumir una eficiencia lineal. Algunas de las fuentes de pérdidas alteran la eficiencia del inversor y que el modelo SNL tiene en cuenta son:</w:t>
@@ -3702,10 +3705,7 @@
         <w:t>SNL</w:t>
       </w:r>
       <w:r>
-        <w:t xml:space="preserve"> </w:t>
-      </w:r>
-      <w:r>
-        <w:t xml:space="preserve">para la caracterización del inversos. Se permite una representación simplificada mediante el modelo </w:t>
+        <w:t xml:space="preserve"> para la caracterización del inversor, se permite una representación mediante el modelo </w:t>
       </w:r>
       <w:r>
         <w:rPr>
@@ -3733,10 +3733,7 @@
         <w:t>NREL PVWatts</w:t>
       </w:r>
       <w:r>
-        <w:t xml:space="preserve"> está dado por las sigui</w:t>
-      </w:r>
-      <w:r>
-        <w:t>entes ecuaciones.</w:t>
+        <w:t xml:space="preserve"> está dado por las siguientes ecuaciones.</w:t>
       </w:r>
     </w:p>
     <w:p>
@@ -4093,6 +4090,7 @@
             <w:rPr>
               <w:rFonts w:ascii="Cambria Math" w:hAnsi="Cambria Math"/>
             </w:rPr>
+            <w:lastRenderedPageBreak/>
             <m:t>ζ</m:t>
           </m:r>
           <m:r>
@@ -4469,10 +4467,7 @@
         </m:sSub>
       </m:oMath>
       <w:r>
-        <w:t xml:space="preserve"> </w:t>
-      </w:r>
-      <w:r>
-        <w:t xml:space="preserve">la potencia DC y AC indicada por la capacidad instalada, </w:t>
+        <w:t xml:space="preserve"> la potencia DC y AC indicada por la capacidad instalada, </w:t>
       </w:r>
       <m:oMath>
         <m:sSub>
@@ -4540,10 +4535,10 @@
         <w:pStyle w:val="Textoindependiente"/>
       </w:pPr>
       <w:r>
-        <w:t>Mayor detalle sobre este modelo se puede encontrar en la documentac</w:t>
-      </w:r>
-      <w:r>
-        <w:t xml:space="preserve">ión de </w:t>
+        <w:t xml:space="preserve">Mayor detalle </w:t>
+      </w:r>
+      <w:r>
+        <w:t xml:space="preserve">sobre este modelo se puede encontrar en la documentación de </w:t>
       </w:r>
       <w:hyperlink r:id="rId10">
         <w:r>
@@ -4574,7 +4569,10 @@
         <w:pStyle w:val="FirstParagraph"/>
       </w:pPr>
       <w:r>
-        <w:t>Finalmente se deben definir el porcentaje de pérdidas globales del sistema. Por defecto: 14.6%.</w:t>
+        <w:t>Finalmente se deben definir el porcentaje de pérdidas gl</w:t>
+      </w:r>
+      <w:r>
+        <w:t>obales del sistema. Por defecto: 14.6%.</w:t>
       </w:r>
     </w:p>
     <w:p>
@@ -4584,10 +4582,7 @@
       <w:bookmarkStart w:id="14" w:name="cálculo-de-la-cen"/>
       <w:bookmarkEnd w:id="13"/>
       <w:r>
-        <w:t>Cálculo de la</w:t>
-      </w:r>
-      <w:r>
-        <w:t xml:space="preserve"> CEN</w:t>
+        <w:t>Cálculo de la CEN</w:t>
       </w:r>
     </w:p>
     <w:p>
@@ -4605,7 +4600,10 @@
         <w:t>CEN</w:t>
       </w:r>
       <w:r>
-        <w:t xml:space="preserve"> para plantas que no han entrado en operación se podrá calcular con base en un modelo como el descrito anteriormente y alimentándolo con una serie de datos de la irradiancia horizontal global </w:t>
+        <w:t xml:space="preserve"> para plantas que no han entrado en operación se podrá calcular con base en un modelo como el descrito anteriormente y alimentándolo con una serie de datos de la irradiancia hor</w:t>
+      </w:r>
+      <w:r>
+        <w:t xml:space="preserve">izontal global </w:t>
       </w:r>
       <w:r>
         <w:rPr>
@@ -4681,10 +4679,7 @@
         </m:sSub>
       </m:oMath>
       <w:r>
-        <w:t>, se establece la curva de excedencia y se calcu</w:t>
-      </w:r>
-      <w:r>
-        <w:t xml:space="preserve">la el valor correspondiente el cuantil 99,9%, equivalente al 0,1%PSS. La </w:t>
+        <w:t xml:space="preserve">, se establece la curva de excedencia y se calcula el valor correspondiente el cuantil 99,9%, equivalente al 0,1%PSS. La </w:t>
       </w:r>
       <w:r>
         <w:rPr>
@@ -4719,7 +4714,10 @@
       </w:r>
       <w:r>
         <w:tab/>
-        <w:t>CREG, «Resolución CREG 116 de 1996». Comisión de Regulación de Energía y Gas, Bogotá, 1996.</w:t>
+        <w:t>CREG, «Resolución CREG 116 de 1996». Comisión de Regulación de Energí</w:t>
+      </w:r>
+      <w:r>
+        <w:t>a y Gas, Bogotá, 1996.</w:t>
       </w:r>
     </w:p>
     <w:p>
@@ -4733,10 +4731,7 @@
       </w:r>
       <w:r>
         <w:tab/>
-        <w:t>CREG, «Resolución CREG 07</w:t>
-      </w:r>
-      <w:r>
-        <w:t>4 de 1999». Comisión de Regulación de Energía y Gas, Bogotá, 1999.</w:t>
+        <w:t>CREG, «Resolución CREG 074 de 1999». Comisión de Regulación de Energía y Gas, Bogotá, 1999.</w:t>
       </w:r>
     </w:p>
     <w:p>
@@ -4764,10 +4759,10 @@
       </w:r>
       <w:r>
         <w:tab/>
-        <w:t>CREG, «Resolución CREG 081 de 2000». Comisión de Regulación de Energía y Gas, Bogotá, 2</w:t>
-      </w:r>
-      <w:r>
-        <w:t>000.</w:t>
+        <w:t>CREG, «Resolución CREG 081 de 2000</w:t>
+      </w:r>
+      <w:r>
+        <w:t>». Comisión de Regulación de Energía y Gas, Bogotá, 2000.</w:t>
       </w:r>
     </w:p>
     <w:p>
@@ -4826,12 +4821,13 @@
       <w:pPr>
         <w:pStyle w:val="Bibliografa"/>
       </w:pPr>
-      <w:bookmarkStart w:id="23" w:name="ref-Smets:2016vk"/>
+      <w:bookmarkStart w:id="23" w:name="ref-Papathanasiou:2021aa"/>
       <w:bookmarkEnd w:id="22"/>
       <w:r>
         <w:rPr>
           <w:lang w:val="en-US"/>
         </w:rPr>
+        <w:lastRenderedPageBreak/>
         <w:t xml:space="preserve">[7] </w:t>
       </w:r>
       <w:r>
@@ -4839,7 +4835,53 @@
           <w:lang w:val="en-US"/>
         </w:rPr>
         <w:tab/>
-        <w:t xml:space="preserve">A. Smets, K. Jäger, O. Isabella, R. A. C. M. M. Van Swaaij, y M. Zeman, </w:t>
+        <w:t>O. Papathanasiou, «Background On The Different Concepts of Single Axis Solar Trackers»,</w:t>
+      </w:r>
+      <w:r>
+        <w:rPr>
+          <w:lang w:val="en-US"/>
+        </w:rPr>
+        <w:t xml:space="preserve"> 2021. </w:t>
+      </w:r>
+      <w:r>
+        <w:t xml:space="preserve">[En línea]. Disponible en: </w:t>
+      </w:r>
+      <w:hyperlink r:id="rId12">
+        <w:r>
+          <w:rPr>
+            <w:rStyle w:val="Hipervnculo"/>
+          </w:rPr>
+          <w:t>http://taiyangnews.info/technology/classification-of-single-axis-trackers/</w:t>
+        </w:r>
+      </w:hyperlink>
+      <w:r>
+        <w:t>.</w:t>
+      </w:r>
+    </w:p>
+    <w:p>
+      <w:pPr>
+        <w:pStyle w:val="Bibliografa"/>
+      </w:pPr>
+      <w:bookmarkStart w:id="24" w:name="ref-Smets:2016vk"/>
+      <w:bookmarkEnd w:id="23"/>
+      <w:r>
+        <w:rPr>
+          <w:lang w:val="en-US"/>
+        </w:rPr>
+        <w:t xml:space="preserve">[8] </w:t>
+      </w:r>
+      <w:r>
+        <w:rPr>
+          <w:lang w:val="en-US"/>
+        </w:rPr>
+        <w:tab/>
+        <w:t>A. Smets, K. Jäger, O. Isabella, R. A. C. M. M.</w:t>
+      </w:r>
+      <w:r>
+        <w:rPr>
+          <w:lang w:val="en-US"/>
+        </w:rPr>
+        <w:t xml:space="preserve"> Van Swaaij, y M. Zeman, </w:t>
       </w:r>
       <w:r>
         <w:rPr>
@@ -4847,15 +4889,7 @@
           <w:iCs/>
           <w:lang w:val="en-US"/>
         </w:rPr>
-        <w:t xml:space="preserve">Solar Energy - </w:t>
-      </w:r>
-      <w:r>
-        <w:rPr>
-          <w:i/>
-          <w:iCs/>
-          <w:lang w:val="en-US"/>
-        </w:rPr>
-        <w:t>The physics and engineering of photovoltaic conversion, technologies and systems</w:t>
+        <w:t>Solar Energy - The physics and engineering of photovoltaic conversion, technologies and systems</w:t>
       </w:r>
       <w:r>
         <w:rPr>
@@ -4868,7 +4902,7 @@
       </w:r>
       <w:bookmarkEnd w:id="15"/>
       <w:bookmarkEnd w:id="17"/>
-      <w:bookmarkEnd w:id="23"/>
+      <w:bookmarkEnd w:id="24"/>
     </w:p>
     <w:sectPr>
       <w:pgSz w:w="12240" w:h="15840"/>
@@ -4947,7 +4981,7 @@
   <w:abstractNum w:abstractNumId="0" w15:restartNumberingAfterBreak="0">
     <w:nsid w:val="0000A990"/>
     <w:multiLevelType w:val="multilevel"/>
-    <w:tmpl w:val="017E91AE"/>
+    <w:tmpl w:val="16226774"/>
     <w:lvl w:ilvl="0">
       <w:numFmt w:val="bullet"/>
       <w:lvlText w:val=" "/>
@@ -5024,7 +5058,7 @@
   <w:abstractNum w:abstractNumId="1" w15:restartNumberingAfterBreak="0">
     <w:nsid w:val="0000A991"/>
     <w:multiLevelType w:val="multilevel"/>
-    <w:tmpl w:val="5F0E2FC2"/>
+    <w:tmpl w:val="6FC0855E"/>
     <w:lvl w:ilvl="0">
       <w:numFmt w:val="bullet"/>
       <w:lvlText w:val="•"/>
@@ -5101,7 +5135,7 @@
   <w:abstractNum w:abstractNumId="2" w15:restartNumberingAfterBreak="0">
     <w:nsid w:val="00A99411"/>
     <w:multiLevelType w:val="multilevel"/>
-    <w:tmpl w:val="6318EFB4"/>
+    <w:tmpl w:val="6D62E338"/>
     <w:lvl w:ilvl="0">
       <w:start w:val="1"/>
       <w:numFmt w:val="decimal"/>
@@ -5187,7 +5221,7 @@
   <w:abstractNum w:abstractNumId="3" w15:restartNumberingAfterBreak="0">
     <w:nsid w:val="00A99412"/>
     <w:multiLevelType w:val="multilevel"/>
-    <w:tmpl w:val="71DA5714"/>
+    <w:tmpl w:val="E214C7BE"/>
     <w:lvl w:ilvl="0">
       <w:start w:val="2"/>
       <w:numFmt w:val="decimal"/>

</xml_diff>